<commit_message>
update WMO First Mile Data Collection Guide
</commit_message>
<xml_diff>
--- a/guide/first-mile-guide-DRAFT.docx
+++ b/guide/first-mile-guide-DRAFT.docx
@@ -45,7 +45,7 @@
         <w:pStyle w:val="Date"/>
       </w:pPr>
       <w:r>
-        <w:t xml:space="preserve">2025-03-24</w:t>
+        <w:t xml:space="preserve">2025-03-25</w:t>
       </w:r>
     </w:p>
     <w:p>
@@ -98,7 +98,7 @@
               <w:jc w:val="left"/>
             </w:pPr>
             <w:r>
-              <w:t xml:space="preserve">Date: 2025-03-24</w:t>
+              <w:t xml:space="preserve">Date: 2025-03-25</w:t>
             </w:r>
           </w:p>
         </w:tc>

</xml_diff>